<commit_message>
got rid of organizing logos, uexpanded acronyms in affiliations
</commit_message>
<xml_diff>
--- a/2016_Proceedings_ISMIR/external/05_CommitteeReviewers.docx
+++ b/2016_Proceedings_ISMIR/external/05_CommitteeReviewers.docx
@@ -97,7 +97,7 @@
           <w:szCs w:val="24"/>
           <w:rtl w:val="0"/>
         </w:rPr>
-        <w:t xml:space="preserve">Dan Ellis, Columbia University / Google</w:t>
+        <w:t xml:space="preserve">Dan Ellis, Columbia University / Google, Inc</w:t>
       </w:r>
     </w:p>
     <w:p>
@@ -219,7 +219,7 @@
           <w:szCs w:val="24"/>
           <w:rtl w:val="0"/>
         </w:rPr>
-        <w:t xml:space="preserve">Michael Mandel, Brooklyn College (CUNY)</w:t>
+        <w:t xml:space="preserve">Michael Mandel, Brooklyn College, CUNY</w:t>
       </w:r>
     </w:p>
     <w:p>
@@ -908,7 +908,7 @@
                 <w:szCs w:val="24"/>
                 <w:rtl w:val="0"/>
               </w:rPr>
-              <w:t xml:space="preserve">John Ashley Burgoyne, j.a.burgoyne@uva.nl</w:t>
+              <w:t xml:space="preserve">John Ashley Burgoyne, University of Amsterdam</w:t>
             </w:r>
             <w:r>
               <w:rPr>
@@ -1632,7 +1632,7 @@
                 <w:szCs w:val="24"/>
                 <w:rtl w:val="0"/>
               </w:rPr>
-              <w:t xml:space="preserve">Jose Fornari, UNICAMP</w:t>
+              <w:t xml:space="preserve">Jose Fornari, Universidade Estadual de Campinas</w:t>
             </w:r>
             <w:r>
               <w:rPr>
@@ -1767,7 +1767,7 @@
                 <w:szCs w:val="24"/>
                 <w:rtl w:val="0"/>
               </w:rPr>
-              <w:t xml:space="preserve">Masataka Goto, National Institute of Advanced Industrial Science and Technology (AIST)</w:t>
+              <w:t xml:space="preserve">Masataka Goto, National Institute of Advanced Industrial Science and Technology</w:t>
             </w:r>
             <w:r>
               <w:rPr>
@@ -2037,7 +2037,7 @@
                 <w:szCs w:val="24"/>
                 <w:rtl w:val="0"/>
               </w:rPr>
-              <w:t xml:space="preserve">Andre Holzapfel, OFAI</w:t>
+              <w:t xml:space="preserve">Andre Holzapfel, Austrian Research Institute for Artificial Intelligence</w:t>
             </w:r>
             <w:r>
               <w:rPr>
@@ -2667,7 +2667,7 @@
                 <w:szCs w:val="24"/>
                 <w:rtl w:val="0"/>
               </w:rPr>
-              <w:t xml:space="preserve">Helene Papadopoulos, CNRS</w:t>
+              <w:t xml:space="preserve">Helene Papadopoulos, Centre national de la recherche scientifique</w:t>
             </w:r>
             <w:r>
               <w:rPr>
@@ -2712,7 +2712,7 @@
                 <w:szCs w:val="24"/>
                 <w:rtl w:val="0"/>
               </w:rPr>
-              <w:t xml:space="preserve">Geoffroy Peeters, UMR STMS (IRCAM-CNRS-UPMC)</w:t>
+              <w:t xml:space="preserve">Geoffroy Peeters, Institut de Recherche et Coordination Acoustique/Musique</w:t>
             </w:r>
             <w:r>
               <w:rPr>
@@ -3027,7 +3027,7 @@
                 <w:szCs w:val="24"/>
                 <w:rtl w:val="0"/>
               </w:rPr>
-              <w:t xml:space="preserve">Bob Sturm, QMUL</w:t>
+              <w:t xml:space="preserve">Bob Sturm, Queen Mary University of London</w:t>
             </w:r>
             <w:r>
               <w:rPr>

</xml_diff>